<commit_message>
Changed name to Money Commons
</commit_message>
<xml_diff>
--- a/Money-Thingy-Model-Analysis.docx
+++ b/Money-Thingy-Model-Analysis.docx
@@ -13,7 +13,7 @@
         <w:t xml:space="preserve"> </w:t>
       </w:r>
       <w:r>
-        <w:t xml:space="preserve">Thingy</w:t>
+        <w:t xml:space="preserve">Commons</w:t>
       </w:r>
       <w:r>
         <w:t xml:space="preserve"> </w:t>
@@ -72,10 +72,10 @@
       <w:pPr>
         <w:pStyle w:val="Heading1"/>
       </w:pPr>
-      <w:bookmarkStart w:id="21" w:name="money-thingy-mt-model-analysis"/>
+      <w:bookmarkStart w:id="21" w:name="money-commons-mc-model-analysis"/>
       <w:bookmarkEnd w:id="21"/>
       <w:r>
-        <w:t xml:space="preserve">Money Thingy (MT) Model Analysis</w:t>
+        <w:t xml:space="preserve">Money Commons (MC) Model Analysis</w:t>
       </w:r>
     </w:p>
     <w:p>
@@ -90,7 +90,7 @@
     </w:p>
     <w:p>
       <w:r>
-        <w:t xml:space="preserve">This analysis will examine the key inputs and outputs of the MT model. The dataset contains 1000 simulations of the model. Each key input into the model (assumptions) was subjected to variability using a random distribution with an assumed standard deviation. There are 36 total assumptions in the model. We ran a sensitivity analysis to determine the top 15 assumptions that accounted for 80% of the variation of NPV, CLV and Break Even.</w:t>
+        <w:t xml:space="preserve">This analysis will examine the key inputs and outputs of the MC model. The dataset contains 1000 simulations of the model. Each key input into the model (assumptions) was subjected to variability using a random distribution with an assumed standard deviation. There are 36 total assumptions in the model. We ran a sensitivity analysis to determine the top 15 assumptions that accounted for 80% of the variation of NPV, CLV and Break Even.</w:t>
       </w:r>
     </w:p>
     <w:p>
@@ -1810,7 +1810,7 @@
     </w:p>
     <w:p>
       <w:r>
-        <w:t xml:space="preserve">The last major group of assumptions has to do with controlling fixed and variable costs in the model. These X assumptions that control expenses in the model had the most significant impact on overall value in the model.</w:t>
+        <w:t xml:space="preserve">The last major group of assumptions has to do with controlling fixed and variable costs in the model. These 8 assumptions that control expenses in the model had the most significant impact on overall value in the model.</w:t>
       </w:r>
     </w:p>
     <w:p>
@@ -2431,7 +2431,7 @@
     </w:lvl>
   </w:abstractNum>
   <w:abstractNum w:abstractNumId="990">
-    <w:nsid w:val="532876f6"/>
+    <w:nsid w:val="ced45b9a"/>
     <w:multiLevelType w:val="multilevel"/>
     <w:lvl w:ilvl="0">
       <w:numFmt w:val="bullet"/>
@@ -2512,7 +2512,7 @@
     </w:lvl>
   </w:abstractNum>
   <w:abstractNum w:abstractNumId="991">
-    <w:nsid w:val="5cc246fb"/>
+    <w:nsid w:val="6a78427e"/>
     <w:multiLevelType w:val="multilevel"/>
     <w:lvl w:ilvl="0">
       <w:numFmt w:val="bullet"/>

</xml_diff>